<commit_message>
remove duplicate domain model
</commit_message>
<xml_diff>
--- a/Documentation/UML Domain Model.docx
+++ b/Documentation/UML Domain Model.docx
@@ -4,13 +4,37 @@
   <w:body>
     <w:p>
       <w:pPr>
+        <w:ind w:left="0" w:firstLine="0"/>
+        <w:rPr/>
+      </w:pPr>
+      <w:r>
+        <w:rPr>
+          <w:rtl w:val="0"/>
+        </w:rPr>
+        <w:t xml:space="preserve">The user of the application is the main driver for all of the functionalities. The user can upload on to many syllabi or manually create one to many planner items. The user can then parse the syllabus, creating planner items which hold data such as completion status and start and end dates and times. A planner item is used to create a calendar event in a one-to-one relationship which can be used to create calendar notifications.</w:t>
+      </w:r>
+    </w:p>
+    <w:p>
+      <w:pPr>
+        <w:ind w:left="0" w:firstLine="0"/>
+        <w:rPr/>
+      </w:pPr>
+      <w:r>
+        <w:rPr>
+          <w:rtl w:val="0"/>
+        </w:rPr>
+      </w:r>
+    </w:p>
+    <w:p>
+      <w:pPr>
+        <w:ind w:left="0" w:firstLine="0"/>
         <w:rPr/>
       </w:pPr>
       <w:r>
         <w:rPr/>
         <w:drawing>
           <wp:inline distB="114300" distT="114300" distL="114300" distR="114300">
-            <wp:extent cx="5943600" cy="5372100"/>
+            <wp:extent cx="5943600" cy="3695700"/>
             <wp:effectExtent b="0" l="0" r="0" t="0"/>
             <wp:docPr id="1" name="image1.png"/>
             <a:graphic>
@@ -30,7 +54,7 @@
                   <pic:spPr>
                     <a:xfrm>
                       <a:off x="0" y="0"/>
-                      <a:ext cx="5943600" cy="5372100"/>
+                      <a:ext cx="5943600" cy="3695700"/>
                     </a:xfrm>
                     <a:prstGeom prst="rect"/>
                     <a:ln/>
@@ -45,6 +69,531 @@
         <w:rPr>
           <w:rtl w:val="0"/>
         </w:rPr>
+      </w:r>
+    </w:p>
+    <w:p>
+      <w:pPr>
+        <w:numPr>
+          <w:ilvl w:val="0"/>
+          <w:numId w:val="1"/>
+        </w:numPr>
+        <w:ind w:left="720" w:hanging="360"/>
+        <w:rPr>
+          <w:u w:val="none"/>
+        </w:rPr>
+      </w:pPr>
+      <w:r>
+        <w:rPr>
+          <w:rtl w:val="0"/>
+        </w:rPr>
+        <w:t xml:space="preserve">User</w:t>
+      </w:r>
+    </w:p>
+    <w:p>
+      <w:pPr>
+        <w:numPr>
+          <w:ilvl w:val="1"/>
+          <w:numId w:val="1"/>
+        </w:numPr>
+        <w:ind w:left="1440" w:hanging="360"/>
+        <w:rPr>
+          <w:u w:val="none"/>
+        </w:rPr>
+      </w:pPr>
+      <w:r>
+        <w:rPr>
+          <w:rtl w:val="0"/>
+        </w:rPr>
+        <w:t xml:space="preserve">email: string</w:t>
+      </w:r>
+    </w:p>
+    <w:p>
+      <w:pPr>
+        <w:numPr>
+          <w:ilvl w:val="1"/>
+          <w:numId w:val="1"/>
+        </w:numPr>
+        <w:ind w:left="1440" w:hanging="360"/>
+        <w:rPr>
+          <w:u w:val="none"/>
+        </w:rPr>
+      </w:pPr>
+      <w:r>
+        <w:rPr>
+          <w:rtl w:val="0"/>
+        </w:rPr>
+        <w:t xml:space="preserve">password: string</w:t>
+      </w:r>
+    </w:p>
+    <w:p>
+      <w:pPr>
+        <w:numPr>
+          <w:ilvl w:val="1"/>
+          <w:numId w:val="1"/>
+        </w:numPr>
+        <w:spacing w:after="0" w:afterAutospacing="0"/>
+        <w:ind w:left="1440" w:hanging="360"/>
+        <w:rPr>
+          <w:u w:val="none"/>
+        </w:rPr>
+      </w:pPr>
+      <w:r>
+        <w:rPr>
+          <w:rtl w:val="0"/>
+        </w:rPr>
+        <w:t xml:space="preserve">userName: string</w:t>
+      </w:r>
+    </w:p>
+    <w:p>
+      <w:pPr>
+        <w:numPr>
+          <w:ilvl w:val="1"/>
+          <w:numId w:val="1"/>
+        </w:numPr>
+        <w:spacing w:after="0" w:afterAutospacing="0" w:before="0" w:beforeAutospacing="0" w:lineRule="auto"/>
+        <w:ind w:left="1440" w:hanging="360"/>
+      </w:pPr>
+      <w:r>
+        <w:rPr>
+          <w:rtl w:val="0"/>
+        </w:rPr>
+        <w:t xml:space="preserve">getUserName()</w:t>
+      </w:r>
+    </w:p>
+    <w:p>
+      <w:pPr>
+        <w:numPr>
+          <w:ilvl w:val="1"/>
+          <w:numId w:val="1"/>
+        </w:numPr>
+        <w:spacing w:after="0" w:afterAutospacing="0" w:before="0" w:beforeAutospacing="0" w:lineRule="auto"/>
+        <w:ind w:left="1440" w:hanging="360"/>
+      </w:pPr>
+      <w:r>
+        <w:rPr>
+          <w:rtl w:val="0"/>
+        </w:rPr>
+        <w:t xml:space="preserve">getEmail()</w:t>
+      </w:r>
+    </w:p>
+    <w:p>
+      <w:pPr>
+        <w:numPr>
+          <w:ilvl w:val="1"/>
+          <w:numId w:val="1"/>
+        </w:numPr>
+        <w:spacing w:after="0" w:afterAutospacing="0" w:before="0" w:beforeAutospacing="0" w:lineRule="auto"/>
+        <w:ind w:left="1440" w:hanging="360"/>
+      </w:pPr>
+      <w:r>
+        <w:rPr>
+          <w:rtl w:val="0"/>
+        </w:rPr>
+        <w:t xml:space="preserve">getPassword()</w:t>
+      </w:r>
+    </w:p>
+    <w:p>
+      <w:pPr>
+        <w:numPr>
+          <w:ilvl w:val="1"/>
+          <w:numId w:val="1"/>
+        </w:numPr>
+        <w:spacing w:after="0" w:afterAutospacing="0" w:before="0" w:beforeAutospacing="0" w:lineRule="auto"/>
+        <w:ind w:left="1440" w:hanging="360"/>
+      </w:pPr>
+      <w:r>
+        <w:rPr>
+          <w:rtl w:val="0"/>
+        </w:rPr>
+        <w:t xml:space="preserve">setUserName()</w:t>
+      </w:r>
+    </w:p>
+    <w:p>
+      <w:pPr>
+        <w:numPr>
+          <w:ilvl w:val="1"/>
+          <w:numId w:val="1"/>
+        </w:numPr>
+        <w:spacing w:after="0" w:afterAutospacing="0" w:before="0" w:beforeAutospacing="0" w:lineRule="auto"/>
+        <w:ind w:left="1440" w:hanging="360"/>
+      </w:pPr>
+      <w:r>
+        <w:rPr>
+          <w:rtl w:val="0"/>
+        </w:rPr>
+        <w:t xml:space="preserve">setEmail()</w:t>
+      </w:r>
+    </w:p>
+    <w:p>
+      <w:pPr>
+        <w:numPr>
+          <w:ilvl w:val="1"/>
+          <w:numId w:val="1"/>
+        </w:numPr>
+        <w:spacing w:after="0" w:afterAutospacing="0" w:before="0" w:beforeAutospacing="0" w:lineRule="auto"/>
+        <w:ind w:left="1440" w:hanging="360"/>
+      </w:pPr>
+      <w:r>
+        <w:rPr>
+          <w:rtl w:val="0"/>
+        </w:rPr>
+        <w:t xml:space="preserve">setPassword()</w:t>
+      </w:r>
+    </w:p>
+    <w:p>
+      <w:pPr>
+        <w:numPr>
+          <w:ilvl w:val="1"/>
+          <w:numId w:val="1"/>
+        </w:numPr>
+        <w:spacing w:after="0" w:afterAutospacing="0" w:before="0" w:beforeAutospacing="0" w:lineRule="auto"/>
+        <w:ind w:left="1440" w:hanging="360"/>
+      </w:pPr>
+      <w:r>
+        <w:rPr>
+          <w:rtl w:val="0"/>
+        </w:rPr>
+        <w:t xml:space="preserve">uploadSyllabus()</w:t>
+      </w:r>
+    </w:p>
+    <w:p>
+      <w:pPr>
+        <w:numPr>
+          <w:ilvl w:val="1"/>
+          <w:numId w:val="1"/>
+        </w:numPr>
+        <w:spacing w:after="0" w:afterAutospacing="0" w:before="0" w:beforeAutospacing="0" w:lineRule="auto"/>
+        <w:ind w:left="1440" w:hanging="360"/>
+        <w:rPr>
+          <w:u w:val="none"/>
+        </w:rPr>
+      </w:pPr>
+      <w:r>
+        <w:rPr>
+          <w:rtl w:val="0"/>
+        </w:rPr>
+        <w:t xml:space="preserve">manuallyAddEvent()</w:t>
+      </w:r>
+    </w:p>
+    <w:p>
+      <w:pPr>
+        <w:numPr>
+          <w:ilvl w:val="0"/>
+          <w:numId w:val="1"/>
+        </w:numPr>
+        <w:spacing w:after="0" w:afterAutospacing="0" w:before="0" w:beforeAutospacing="0" w:lineRule="auto"/>
+        <w:ind w:left="720" w:hanging="360"/>
+        <w:rPr>
+          <w:u w:val="none"/>
+        </w:rPr>
+      </w:pPr>
+      <w:r>
+        <w:rPr>
+          <w:rtl w:val="0"/>
+        </w:rPr>
+        <w:t xml:space="preserve">Syllabus</w:t>
+      </w:r>
+    </w:p>
+    <w:p>
+      <w:pPr>
+        <w:numPr>
+          <w:ilvl w:val="1"/>
+          <w:numId w:val="1"/>
+        </w:numPr>
+        <w:spacing w:after="0" w:afterAutospacing="0" w:before="0" w:beforeAutospacing="0" w:lineRule="auto"/>
+        <w:ind w:left="1440" w:hanging="360"/>
+        <w:rPr>
+          <w:u w:val="none"/>
+        </w:rPr>
+      </w:pPr>
+      <w:r>
+        <w:rPr>
+          <w:rtl w:val="0"/>
+        </w:rPr>
+        <w:t xml:space="preserve">title: string</w:t>
+      </w:r>
+    </w:p>
+    <w:p>
+      <w:pPr>
+        <w:numPr>
+          <w:ilvl w:val="1"/>
+          <w:numId w:val="1"/>
+        </w:numPr>
+        <w:spacing w:after="0" w:afterAutospacing="0" w:before="0" w:beforeAutospacing="0" w:lineRule="auto"/>
+        <w:ind w:left="1440" w:hanging="360"/>
+        <w:rPr>
+          <w:u w:val="none"/>
+        </w:rPr>
+      </w:pPr>
+      <w:r>
+        <w:rPr>
+          <w:rtl w:val="0"/>
+        </w:rPr>
+        <w:t xml:space="preserve">content: string</w:t>
+      </w:r>
+    </w:p>
+    <w:p>
+      <w:pPr>
+        <w:numPr>
+          <w:ilvl w:val="1"/>
+          <w:numId w:val="1"/>
+        </w:numPr>
+        <w:spacing w:after="0" w:afterAutospacing="0" w:before="0" w:beforeAutospacing="0" w:lineRule="auto"/>
+        <w:ind w:left="1440" w:hanging="360"/>
+        <w:rPr>
+          <w:u w:val="none"/>
+        </w:rPr>
+      </w:pPr>
+      <w:r>
+        <w:rPr>
+          <w:rtl w:val="0"/>
+        </w:rPr>
+        <w:t xml:space="preserve">startDate: int</w:t>
+      </w:r>
+    </w:p>
+    <w:p>
+      <w:pPr>
+        <w:numPr>
+          <w:ilvl w:val="1"/>
+          <w:numId w:val="1"/>
+        </w:numPr>
+        <w:spacing w:after="0" w:afterAutospacing="0" w:before="0" w:beforeAutospacing="0" w:lineRule="auto"/>
+        <w:ind w:left="1440" w:hanging="360"/>
+        <w:rPr>
+          <w:u w:val="none"/>
+        </w:rPr>
+      </w:pPr>
+      <w:r>
+        <w:rPr>
+          <w:rtl w:val="0"/>
+        </w:rPr>
+        <w:t xml:space="preserve">endDate: int</w:t>
+      </w:r>
+    </w:p>
+    <w:p>
+      <w:pPr>
+        <w:numPr>
+          <w:ilvl w:val="1"/>
+          <w:numId w:val="1"/>
+        </w:numPr>
+        <w:spacing w:after="0" w:afterAutospacing="0" w:before="0" w:beforeAutospacing="0" w:lineRule="auto"/>
+        <w:ind w:left="1440" w:hanging="360"/>
+        <w:rPr>
+          <w:u w:val="none"/>
+        </w:rPr>
+      </w:pPr>
+      <w:r>
+        <w:rPr>
+          <w:rtl w:val="0"/>
+        </w:rPr>
+        <w:t xml:space="preserve">parseSyllabus()</w:t>
+      </w:r>
+    </w:p>
+    <w:p>
+      <w:pPr>
+        <w:numPr>
+          <w:ilvl w:val="0"/>
+          <w:numId w:val="1"/>
+        </w:numPr>
+        <w:spacing w:after="0" w:afterAutospacing="0" w:before="0" w:beforeAutospacing="0" w:lineRule="auto"/>
+        <w:ind w:left="720" w:hanging="360"/>
+        <w:rPr>
+          <w:u w:val="none"/>
+        </w:rPr>
+      </w:pPr>
+      <w:r>
+        <w:rPr>
+          <w:rtl w:val="0"/>
+        </w:rPr>
+        <w:t xml:space="preserve">PlannerItem</w:t>
+      </w:r>
+    </w:p>
+    <w:p>
+      <w:pPr>
+        <w:numPr>
+          <w:ilvl w:val="1"/>
+          <w:numId w:val="1"/>
+        </w:numPr>
+        <w:spacing w:after="0" w:afterAutospacing="0" w:before="0" w:beforeAutospacing="0" w:lineRule="auto"/>
+        <w:ind w:left="1440" w:hanging="360"/>
+        <w:rPr>
+          <w:u w:val="none"/>
+        </w:rPr>
+      </w:pPr>
+      <w:r>
+        <w:rPr>
+          <w:rtl w:val="0"/>
+        </w:rPr>
+        <w:t xml:space="preserve">ItemID: int</w:t>
+      </w:r>
+    </w:p>
+    <w:p>
+      <w:pPr>
+        <w:numPr>
+          <w:ilvl w:val="1"/>
+          <w:numId w:val="1"/>
+        </w:numPr>
+        <w:spacing w:after="0" w:afterAutospacing="0" w:before="0" w:beforeAutospacing="0" w:lineRule="auto"/>
+        <w:ind w:left="1440" w:hanging="360"/>
+        <w:rPr>
+          <w:u w:val="none"/>
+        </w:rPr>
+      </w:pPr>
+      <w:r>
+        <w:rPr>
+          <w:rtl w:val="0"/>
+        </w:rPr>
+        <w:t xml:space="preserve">scheduledAt: int</w:t>
+      </w:r>
+    </w:p>
+    <w:p>
+      <w:pPr>
+        <w:numPr>
+          <w:ilvl w:val="1"/>
+          <w:numId w:val="1"/>
+        </w:numPr>
+        <w:spacing w:after="0" w:afterAutospacing="0" w:before="0" w:beforeAutospacing="0" w:lineRule="auto"/>
+        <w:ind w:left="1440" w:hanging="360"/>
+        <w:rPr>
+          <w:u w:val="none"/>
+        </w:rPr>
+      </w:pPr>
+      <w:r>
+        <w:rPr>
+          <w:rtl w:val="0"/>
+        </w:rPr>
+        <w:t xml:space="preserve">status (planned, in progress, done, cancelled): string</w:t>
+      </w:r>
+    </w:p>
+    <w:p>
+      <w:pPr>
+        <w:numPr>
+          <w:ilvl w:val="0"/>
+          <w:numId w:val="1"/>
+        </w:numPr>
+        <w:spacing w:after="0" w:afterAutospacing="0" w:before="0" w:beforeAutospacing="0" w:lineRule="auto"/>
+        <w:ind w:left="720" w:hanging="360"/>
+        <w:rPr>
+          <w:u w:val="none"/>
+        </w:rPr>
+      </w:pPr>
+      <w:r>
+        <w:rPr>
+          <w:rtl w:val="0"/>
+        </w:rPr>
+        <w:t xml:space="preserve">CalendarEvent</w:t>
+      </w:r>
+    </w:p>
+    <w:p>
+      <w:pPr>
+        <w:numPr>
+          <w:ilvl w:val="1"/>
+          <w:numId w:val="1"/>
+        </w:numPr>
+        <w:spacing w:after="0" w:afterAutospacing="0" w:before="0" w:beforeAutospacing="0" w:lineRule="auto"/>
+        <w:ind w:left="1440" w:hanging="360"/>
+      </w:pPr>
+      <w:r>
+        <w:rPr>
+          <w:rtl w:val="0"/>
+        </w:rPr>
+        <w:t xml:space="preserve">eventTitle: string</w:t>
+      </w:r>
+    </w:p>
+    <w:p>
+      <w:pPr>
+        <w:numPr>
+          <w:ilvl w:val="1"/>
+          <w:numId w:val="1"/>
+        </w:numPr>
+        <w:spacing w:after="0" w:afterAutospacing="0" w:before="0" w:beforeAutospacing="0" w:lineRule="auto"/>
+        <w:ind w:left="1440" w:hanging="360"/>
+      </w:pPr>
+      <w:r>
+        <w:rPr>
+          <w:rtl w:val="0"/>
+        </w:rPr>
+        <w:t xml:space="preserve">eventType: string</w:t>
+      </w:r>
+    </w:p>
+    <w:p>
+      <w:pPr>
+        <w:numPr>
+          <w:ilvl w:val="1"/>
+          <w:numId w:val="1"/>
+        </w:numPr>
+        <w:spacing w:after="0" w:afterAutospacing="0" w:before="0" w:beforeAutospacing="0" w:lineRule="auto"/>
+        <w:ind w:left="1440" w:hanging="360"/>
+      </w:pPr>
+      <w:r>
+        <w:rPr>
+          <w:rtl w:val="0"/>
+        </w:rPr>
+        <w:t xml:space="preserve">startTime: int</w:t>
+      </w:r>
+    </w:p>
+    <w:p>
+      <w:pPr>
+        <w:numPr>
+          <w:ilvl w:val="1"/>
+          <w:numId w:val="1"/>
+        </w:numPr>
+        <w:spacing w:after="0" w:afterAutospacing="0" w:before="0" w:beforeAutospacing="0" w:lineRule="auto"/>
+        <w:ind w:left="1440" w:hanging="360"/>
+      </w:pPr>
+      <w:r>
+        <w:rPr>
+          <w:rtl w:val="0"/>
+        </w:rPr>
+        <w:t xml:space="preserve">endTime: int</w:t>
+      </w:r>
+    </w:p>
+    <w:p>
+      <w:pPr>
+        <w:numPr>
+          <w:ilvl w:val="1"/>
+          <w:numId w:val="1"/>
+        </w:numPr>
+        <w:spacing w:after="0" w:afterAutospacing="0" w:before="0" w:beforeAutospacing="0" w:lineRule="auto"/>
+        <w:ind w:left="1440" w:hanging="360"/>
+      </w:pPr>
+      <w:r>
+        <w:rPr>
+          <w:rtl w:val="0"/>
+        </w:rPr>
+        <w:t xml:space="preserve">description: string</w:t>
+      </w:r>
+    </w:p>
+    <w:p>
+      <w:pPr>
+        <w:numPr>
+          <w:ilvl w:val="1"/>
+          <w:numId w:val="1"/>
+        </w:numPr>
+        <w:spacing w:after="0" w:afterAutospacing="0" w:before="0" w:beforeAutospacing="0" w:lineRule="auto"/>
+        <w:ind w:left="1440" w:hanging="360"/>
+      </w:pPr>
+      <w:r>
+        <w:rPr>
+          <w:rtl w:val="0"/>
+        </w:rPr>
+        <w:t xml:space="preserve">setNotification()</w:t>
+      </w:r>
+    </w:p>
+    <w:p>
+      <w:pPr>
+        <w:numPr>
+          <w:ilvl w:val="1"/>
+          <w:numId w:val="1"/>
+        </w:numPr>
+        <w:spacing w:after="240" w:before="0" w:beforeAutospacing="0" w:lineRule="auto"/>
+        <w:ind w:left="1440" w:hanging="360"/>
+      </w:pPr>
+      <w:r>
+        <w:rPr>
+          <w:rtl w:val="0"/>
+        </w:rPr>
+        <w:t xml:space="preserve">deleteItem()</w:t>
       </w:r>
     </w:p>
     <w:sectPr>
@@ -57,7 +606,121 @@
 </file>
 
 <file path=word/numbering.xml><?xml version="1.0" encoding="utf-8"?>
-<w:numbering xmlns:mc="http://schemas.openxmlformats.org/markup-compatibility/2006" xmlns:o="urn:schemas-microsoft-com:office:office" xmlns:r="http://schemas.openxmlformats.org/officeDocument/2006/relationships" xmlns:m="http://schemas.openxmlformats.org/officeDocument/2006/math" xmlns:v="urn:schemas-microsoft-com:vml" xmlns:wp="http://schemas.openxmlformats.org/drawingml/2006/wordprocessingDrawing" xmlns:w10="urn:schemas-microsoft-com:office:word" xmlns:w="http://schemas.openxmlformats.org/wordprocessingml/2006/main" xmlns:wne="http://schemas.microsoft.com/office/word/2006/wordml" xmlns:sl="http://schemas.openxmlformats.org/schemaLibrary/2006/main" xmlns:a="http://schemas.openxmlformats.org/drawingml/2006/main" xmlns:pic="http://schemas.openxmlformats.org/drawingml/2006/picture" xmlns:c="http://schemas.openxmlformats.org/drawingml/2006/chart" xmlns:lc="http://schemas.openxmlformats.org/drawingml/2006/lockedCanvas" xmlns:dgm="http://schemas.openxmlformats.org/drawingml/2006/diagram" xmlns:wps="http://schemas.microsoft.com/office/word/2010/wordprocessingShape" xmlns:wpg="http://schemas.microsoft.com/office/word/2010/wordprocessingGroup" xmlns:w14="http://schemas.microsoft.com/office/word/2010/wordml" xmlns:w15="http://schemas.microsoft.com/office/word/2012/wordml" xmlns:w16="http://schemas.microsoft.com/office/word/2018/wordml" xmlns:w16cex="http://schemas.microsoft.com/office/word/2018/wordml/cex" xmlns:w16cid="http://schemas.microsoft.com/office/word/2016/wordml/cid" xmlns="http://schemas.microsoft.com/office/tasks/2019/documenttasks" xmlns:cr="http://schemas.microsoft.com/office/comments/2020/reactions"/>
+<w:numbering xmlns:mc="http://schemas.openxmlformats.org/markup-compatibility/2006" xmlns:o="urn:schemas-microsoft-com:office:office" xmlns:r="http://schemas.openxmlformats.org/officeDocument/2006/relationships" xmlns:m="http://schemas.openxmlformats.org/officeDocument/2006/math" xmlns:v="urn:schemas-microsoft-com:vml" xmlns:wp="http://schemas.openxmlformats.org/drawingml/2006/wordprocessingDrawing" xmlns:w10="urn:schemas-microsoft-com:office:word" xmlns:w="http://schemas.openxmlformats.org/wordprocessingml/2006/main" xmlns:wne="http://schemas.microsoft.com/office/word/2006/wordml" xmlns:sl="http://schemas.openxmlformats.org/schemaLibrary/2006/main" xmlns:a="http://schemas.openxmlformats.org/drawingml/2006/main" xmlns:pic="http://schemas.openxmlformats.org/drawingml/2006/picture" xmlns:c="http://schemas.openxmlformats.org/drawingml/2006/chart" xmlns:lc="http://schemas.openxmlformats.org/drawingml/2006/lockedCanvas" xmlns:dgm="http://schemas.openxmlformats.org/drawingml/2006/diagram" xmlns:wps="http://schemas.microsoft.com/office/word/2010/wordprocessingShape" xmlns:wpg="http://schemas.microsoft.com/office/word/2010/wordprocessingGroup" xmlns:w14="http://schemas.microsoft.com/office/word/2010/wordml" xmlns:w15="http://schemas.microsoft.com/office/word/2012/wordml" xmlns:w16="http://schemas.microsoft.com/office/word/2018/wordml" xmlns:w16cex="http://schemas.microsoft.com/office/word/2018/wordml/cex" xmlns:w16cid="http://schemas.microsoft.com/office/word/2016/wordml/cid" xmlns="http://schemas.microsoft.com/office/tasks/2019/documenttasks" xmlns:cr="http://schemas.microsoft.com/office/comments/2020/reactions">
+  <w:abstractNum w:abstractNumId="1">
+    <w:lvl w:ilvl="0">
+      <w:start w:val="1"/>
+      <w:numFmt w:val="bullet"/>
+      <w:lvlText w:val="●"/>
+      <w:lvlJc w:val="left"/>
+      <w:pPr>
+        <w:ind w:left="720" w:hanging="360"/>
+      </w:pPr>
+      <w:rPr>
+        <w:u w:val="none"/>
+      </w:rPr>
+    </w:lvl>
+    <w:lvl w:ilvl="1">
+      <w:start w:val="1"/>
+      <w:numFmt w:val="bullet"/>
+      <w:lvlText w:val="○"/>
+      <w:lvlJc w:val="left"/>
+      <w:pPr>
+        <w:ind w:left="1440" w:hanging="360"/>
+      </w:pPr>
+      <w:rPr>
+        <w:u w:val="none"/>
+      </w:rPr>
+    </w:lvl>
+    <w:lvl w:ilvl="2">
+      <w:start w:val="1"/>
+      <w:numFmt w:val="bullet"/>
+      <w:lvlText w:val="■"/>
+      <w:lvlJc w:val="left"/>
+      <w:pPr>
+        <w:ind w:left="2160" w:hanging="360"/>
+      </w:pPr>
+      <w:rPr>
+        <w:u w:val="none"/>
+      </w:rPr>
+    </w:lvl>
+    <w:lvl w:ilvl="3">
+      <w:start w:val="1"/>
+      <w:numFmt w:val="bullet"/>
+      <w:lvlText w:val="●"/>
+      <w:lvlJc w:val="left"/>
+      <w:pPr>
+        <w:ind w:left="2880" w:hanging="360"/>
+      </w:pPr>
+      <w:rPr>
+        <w:u w:val="none"/>
+      </w:rPr>
+    </w:lvl>
+    <w:lvl w:ilvl="4">
+      <w:start w:val="1"/>
+      <w:numFmt w:val="bullet"/>
+      <w:lvlText w:val="○"/>
+      <w:lvlJc w:val="left"/>
+      <w:pPr>
+        <w:ind w:left="3600" w:hanging="360"/>
+      </w:pPr>
+      <w:rPr>
+        <w:u w:val="none"/>
+      </w:rPr>
+    </w:lvl>
+    <w:lvl w:ilvl="5">
+      <w:start w:val="1"/>
+      <w:numFmt w:val="bullet"/>
+      <w:lvlText w:val="■"/>
+      <w:lvlJc w:val="left"/>
+      <w:pPr>
+        <w:ind w:left="4320" w:hanging="360"/>
+      </w:pPr>
+      <w:rPr>
+        <w:u w:val="none"/>
+      </w:rPr>
+    </w:lvl>
+    <w:lvl w:ilvl="6">
+      <w:start w:val="1"/>
+      <w:numFmt w:val="bullet"/>
+      <w:lvlText w:val="●"/>
+      <w:lvlJc w:val="left"/>
+      <w:pPr>
+        <w:ind w:left="5040" w:hanging="360"/>
+      </w:pPr>
+      <w:rPr>
+        <w:u w:val="none"/>
+      </w:rPr>
+    </w:lvl>
+    <w:lvl w:ilvl="7">
+      <w:start w:val="1"/>
+      <w:numFmt w:val="bullet"/>
+      <w:lvlText w:val="○"/>
+      <w:lvlJc w:val="left"/>
+      <w:pPr>
+        <w:ind w:left="5760" w:hanging="360"/>
+      </w:pPr>
+      <w:rPr>
+        <w:u w:val="none"/>
+      </w:rPr>
+    </w:lvl>
+    <w:lvl w:ilvl="8">
+      <w:start w:val="1"/>
+      <w:numFmt w:val="bullet"/>
+      <w:lvlText w:val="■"/>
+      <w:lvlJc w:val="left"/>
+      <w:pPr>
+        <w:ind w:left="6480" w:hanging="360"/>
+      </w:pPr>
+      <w:rPr>
+        <w:u w:val="none"/>
+      </w:rPr>
+    </w:lvl>
+  </w:abstractNum>
+  <w:num w:numId="1">
+    <w:abstractNumId w:val="1"/>
+  </w:num>
+</w:numbering>
 </file>
 
 <file path=word/styles.xml><?xml version="1.0" encoding="utf-8"?>

</xml_diff>